<commit_message>
Cutover Procedures latest changes.
</commit_message>
<xml_diff>
--- a/distrib/cutover/Propel v2.2 Cutover procedures.docx
+++ b/distrib/cutover/Propel v2.2 Cutover procedures.docx
@@ -1203,6 +1203,9 @@
         <w:jc w:val="center"/>
       </w:pPr>
       <w:r>
+        <w:rPr>
+          <w:noProof/>
+        </w:rPr>
         <w:lastRenderedPageBreak/>
         <w:drawing>
           <wp:inline distT="0" distB="0" distL="0" distR="0" wp14:anchorId="01175631" wp14:editId="096B017F">
@@ -1241,14 +1244,267 @@
         </w:drawing>
       </w:r>
     </w:p>
-    <w:p/>
     <w:p>
       <w:pPr>
         <w:pStyle w:val="Heading2"/>
       </w:pPr>
+      <w:r>
+        <w:t xml:space="preserve">How to </w:t>
+      </w:r>
+      <w:r>
+        <w:t xml:space="preserve">Change user role and lock status using </w:t>
+      </w:r>
+      <w:proofErr w:type="spellStart"/>
+      <w:r>
+        <w:t>Mongosh</w:t>
+      </w:r>
+      <w:proofErr w:type="spellEnd"/>
+    </w:p>
+    <w:p>
+      <w:r>
+        <w:t>This is particularly useful when running Propel in a machine without Compass or other DB admin software.</w:t>
+      </w:r>
+    </w:p>
+    <w:p>
+      <w:r>
+        <w:t>To do This you must start a PowerShell session and type “</w:t>
+      </w:r>
+      <w:proofErr w:type="spellStart"/>
+      <w:r>
+        <w:t>mongosh</w:t>
+      </w:r>
+      <w:proofErr w:type="spellEnd"/>
+      <w:r>
+        <w:t>”, once in the Mongo Shell you must execute the following commands:</w:t>
+      </w:r>
+    </w:p>
+    <w:p>
+      <w:pPr>
+        <w:rPr>
+          <w:rFonts w:ascii="Courier New" w:hAnsi="Courier New" w:cs="Courier New"/>
+          <w:sz w:val="20"/>
+          <w:szCs w:val="20"/>
+        </w:rPr>
+      </w:pPr>
+    </w:p>
+    <w:p>
+      <w:pPr>
+        <w:rPr>
+          <w:rFonts w:ascii="Courier New" w:hAnsi="Courier New" w:cs="Courier New"/>
+          <w:sz w:val="20"/>
+          <w:szCs w:val="20"/>
+        </w:rPr>
+      </w:pPr>
+      <w:r>
+        <w:rPr>
+          <w:rFonts w:ascii="Courier New" w:hAnsi="Courier New" w:cs="Courier New"/>
+          <w:sz w:val="20"/>
+          <w:szCs w:val="20"/>
+        </w:rPr>
+        <w:t>use admin</w:t>
+      </w:r>
+    </w:p>
+    <w:p>
+      <w:pPr>
+        <w:rPr>
+          <w:rFonts w:ascii="Courier New" w:hAnsi="Courier New" w:cs="Courier New"/>
+          <w:sz w:val="20"/>
+          <w:szCs w:val="20"/>
+        </w:rPr>
+      </w:pPr>
+      <w:proofErr w:type="spellStart"/>
+      <w:r>
+        <w:rPr>
+          <w:rFonts w:ascii="Courier New" w:hAnsi="Courier New" w:cs="Courier New"/>
+          <w:sz w:val="20"/>
+          <w:szCs w:val="20"/>
+        </w:rPr>
+        <w:t>db.auth</w:t>
+      </w:r>
+      <w:proofErr w:type="spellEnd"/>
+      <w:r>
+        <w:rPr>
+          <w:rFonts w:ascii="Courier New" w:hAnsi="Courier New" w:cs="Courier New"/>
+          <w:sz w:val="20"/>
+          <w:szCs w:val="20"/>
+        </w:rPr>
+        <w:t>("DBA", "HERE the DB admin password")</w:t>
+      </w:r>
+    </w:p>
+    <w:p>
+      <w:pPr>
+        <w:rPr>
+          <w:rFonts w:ascii="Courier New" w:hAnsi="Courier New" w:cs="Courier New"/>
+          <w:sz w:val="20"/>
+          <w:szCs w:val="20"/>
+        </w:rPr>
+      </w:pPr>
+      <w:r>
+        <w:rPr>
+          <w:rFonts w:ascii="Courier New" w:hAnsi="Courier New" w:cs="Courier New"/>
+          <w:sz w:val="20"/>
+          <w:szCs w:val="20"/>
+        </w:rPr>
+        <w:t>use Propel</w:t>
+      </w:r>
+    </w:p>
+    <w:p>
+      <w:pPr>
+        <w:rPr>
+          <w:rFonts w:ascii="Courier New" w:hAnsi="Courier New" w:cs="Courier New"/>
+          <w:sz w:val="20"/>
+          <w:szCs w:val="20"/>
+        </w:rPr>
+      </w:pPr>
+      <w:proofErr w:type="spellStart"/>
+      <w:r>
+        <w:rPr>
+          <w:rFonts w:ascii="Courier New" w:hAnsi="Courier New" w:cs="Courier New"/>
+          <w:sz w:val="20"/>
+          <w:szCs w:val="20"/>
+        </w:rPr>
+        <w:t>db.UserAccounts.updateOne</w:t>
+      </w:r>
+      <w:proofErr w:type="spellEnd"/>
+      <w:r>
+        <w:rPr>
+          <w:rFonts w:ascii="Courier New" w:hAnsi="Courier New" w:cs="Courier New"/>
+          <w:sz w:val="20"/>
+          <w:szCs w:val="20"/>
+        </w:rPr>
+        <w:t xml:space="preserve">({name: "HERE </w:t>
+      </w:r>
+      <w:r>
+        <w:rPr>
+          <w:rFonts w:ascii="Courier New" w:hAnsi="Courier New" w:cs="Courier New"/>
+          <w:sz w:val="20"/>
+          <w:szCs w:val="20"/>
+        </w:rPr>
+        <w:t xml:space="preserve">the </w:t>
+      </w:r>
+      <w:r>
+        <w:rPr>
+          <w:rFonts w:ascii="Courier New" w:hAnsi="Courier New" w:cs="Courier New"/>
+          <w:sz w:val="20"/>
+          <w:szCs w:val="20"/>
+        </w:rPr>
+        <w:t>account name</w:t>
+      </w:r>
+      <w:r>
+        <w:rPr>
+          <w:rFonts w:ascii="Courier New" w:hAnsi="Courier New" w:cs="Courier New"/>
+          <w:sz w:val="20"/>
+          <w:szCs w:val="20"/>
+        </w:rPr>
+        <w:t xml:space="preserve"> to change</w:t>
+      </w:r>
+      <w:r>
+        <w:rPr>
+          <w:rFonts w:ascii="Courier New" w:hAnsi="Courier New" w:cs="Courier New"/>
+          <w:sz w:val="20"/>
+          <w:szCs w:val="20"/>
+        </w:rPr>
+        <w:t xml:space="preserve">"}, {$set:{ </w:t>
+      </w:r>
+      <w:proofErr w:type="spellStart"/>
+      <w:r>
+        <w:rPr>
+          <w:rFonts w:ascii="Courier New" w:hAnsi="Courier New" w:cs="Courier New"/>
+          <w:sz w:val="20"/>
+          <w:szCs w:val="20"/>
+        </w:rPr>
+        <w:t>lockedSince</w:t>
+      </w:r>
+      <w:proofErr w:type="spellEnd"/>
+      <w:r>
+        <w:rPr>
+          <w:rFonts w:ascii="Courier New" w:hAnsi="Courier New" w:cs="Courier New"/>
+          <w:sz w:val="20"/>
+          <w:szCs w:val="20"/>
+        </w:rPr>
+        <w:t>:</w:t>
+      </w:r>
+      <w:r>
+        <w:rPr>
+          <w:rFonts w:ascii="Courier New" w:hAnsi="Courier New" w:cs="Courier New"/>
+          <w:sz w:val="20"/>
+          <w:szCs w:val="20"/>
+        </w:rPr>
+        <w:t xml:space="preserve"> </w:t>
+      </w:r>
+      <w:r>
+        <w:rPr>
+          <w:rFonts w:ascii="Courier New" w:hAnsi="Courier New" w:cs="Courier New"/>
+          <w:sz w:val="20"/>
+          <w:szCs w:val="20"/>
+        </w:rPr>
+        <w:t>null, role: "Administrator"}})</w:t>
+      </w:r>
+    </w:p>
+    <w:p>
+      <w:r>
+        <w:t>Doing this your user will be automatically unlocked and changed to the Administrator role. You can also set the value “User” for the role otherwise.</w:t>
+      </w:r>
+    </w:p>
+    <w:p>
+      <w:r>
+        <w:t>You can verify the changes by running:</w:t>
+      </w:r>
+    </w:p>
+    <w:p>
+      <w:pPr>
+        <w:rPr>
+          <w:rFonts w:ascii="Courier New" w:hAnsi="Courier New" w:cs="Courier New"/>
+          <w:sz w:val="20"/>
+          <w:szCs w:val="20"/>
+        </w:rPr>
+      </w:pPr>
+      <w:proofErr w:type="spellStart"/>
+      <w:r>
+        <w:rPr>
+          <w:rFonts w:ascii="Courier New" w:hAnsi="Courier New" w:cs="Courier New"/>
+          <w:sz w:val="20"/>
+          <w:szCs w:val="20"/>
+        </w:rPr>
+        <w:t>db.UserAccounts.find</w:t>
+      </w:r>
+      <w:proofErr w:type="spellEnd"/>
+      <w:r>
+        <w:rPr>
+          <w:rFonts w:ascii="Courier New" w:hAnsi="Courier New" w:cs="Courier New"/>
+          <w:sz w:val="20"/>
+          <w:szCs w:val="20"/>
+        </w:rPr>
+        <w:t xml:space="preserve">({name: "HERE </w:t>
+      </w:r>
+      <w:r>
+        <w:rPr>
+          <w:rFonts w:ascii="Courier New" w:hAnsi="Courier New" w:cs="Courier New"/>
+          <w:sz w:val="20"/>
+          <w:szCs w:val="20"/>
+        </w:rPr>
+        <w:t>the</w:t>
+      </w:r>
+      <w:r>
+        <w:rPr>
+          <w:rFonts w:ascii="Courier New" w:hAnsi="Courier New" w:cs="Courier New"/>
+          <w:sz w:val="20"/>
+          <w:szCs w:val="20"/>
+        </w:rPr>
+        <w:t xml:space="preserve"> account name"})</w:t>
+      </w:r>
+    </w:p>
+    <w:p>
+      <w:pPr>
+        <w:pStyle w:val="Heading2"/>
+      </w:pPr>
       <w:bookmarkStart w:id="20" w:name="OLE_LINK7"/>
       <w:r>
-        <w:t>Migration Known Issues</w:t>
+        <w:lastRenderedPageBreak/>
+        <w:t>M</w:t>
+      </w:r>
+      <w:r>
+        <w:t>igration Known Issues</w:t>
       </w:r>
     </w:p>
     <w:bookmarkEnd w:id="20"/>
@@ -1285,15 +1541,7 @@
       </w:r>
       <w:bookmarkEnd w:id="21"/>
       <w:r>
-        <w:t xml:space="preserve">,  You will see a message </w:t>
-      </w:r>
-      <w:proofErr w:type="gramStart"/>
-      <w:r>
-        <w:t>similar to</w:t>
-      </w:r>
-      <w:proofErr w:type="gramEnd"/>
-      <w:r>
-        <w:t xml:space="preserve"> this: “</w:t>
+        <w:t>,  You will see a message similar to this: “</w:t>
       </w:r>
       <w:r>
         <w:rPr>
@@ -1310,7 +1558,9 @@
         <w:jc w:val="center"/>
       </w:pPr>
       <w:r>
-        <w:lastRenderedPageBreak/>
+        <w:rPr>
+          <w:noProof/>
+        </w:rPr>
         <w:drawing>
           <wp:inline distT="0" distB="0" distL="0" distR="0" wp14:anchorId="4E996787" wp14:editId="4436D3C0">
             <wp:extent cx="4072890" cy="2819323"/>
@@ -1359,6 +1609,9 @@
         <w:jc w:val="center"/>
       </w:pPr>
       <w:r>
+        <w:rPr>
+          <w:noProof/>
+        </w:rPr>
         <w:drawing>
           <wp:inline distT="0" distB="0" distL="0" distR="0" wp14:anchorId="283D7FAD" wp14:editId="5A57D38B">
             <wp:extent cx="4877051" cy="361969"/>
@@ -1398,15 +1651,7 @@
     </w:p>
     <w:p>
       <w:r>
-        <w:t xml:space="preserve">So, what is </w:t>
-      </w:r>
-      <w:proofErr w:type="gramStart"/>
-      <w:r>
-        <w:t>actually running</w:t>
-      </w:r>
-      <w:proofErr w:type="gramEnd"/>
-      <w:r>
-        <w:t xml:space="preserve"> is the previous instance of the Propel service that for some reason the installer failed to stop and uninstall properly.</w:t>
+        <w:t>So, what is actually running is the previous instance of the Propel service that for some reason the installer failed to stop and uninstall properly.</w:t>
       </w:r>
     </w:p>
     <w:p>
@@ -1454,6 +1699,9 @@
         <w:jc w:val="center"/>
       </w:pPr>
       <w:r>
+        <w:rPr>
+          <w:noProof/>
+        </w:rPr>
         <w:drawing>
           <wp:inline distT="0" distB="0" distL="0" distR="0" wp14:anchorId="5BD9F5EC" wp14:editId="1741AA50">
             <wp:extent cx="4514850" cy="386176"/>
@@ -1495,22 +1743,12 @@
       <w:pPr>
         <w:jc w:val="center"/>
       </w:pPr>
-      <w:proofErr w:type="gramStart"/>
-      <w:r>
-        <w:t>Also</w:t>
-      </w:r>
-      <w:proofErr w:type="gramEnd"/>
-      <w:r>
-        <w:t xml:space="preserve"> you can check the </w:t>
-      </w:r>
-      <w:r>
-        <w:t>check the “propel.</w:t>
-      </w:r>
-      <w:r>
-        <w:t>out</w:t>
-      </w:r>
-      <w:r>
-        <w:t>.log” in “C:\Propel\propel-</w:t>
+      <w:r>
+        <w:lastRenderedPageBreak/>
+        <w:t>Also,</w:t>
+      </w:r>
+      <w:r>
+        <w:t xml:space="preserve"> you can check the check the “propel.out.log” in “C:\Propel\propel-</w:t>
       </w:r>
       <w:proofErr w:type="spellStart"/>
       <w:r>
@@ -1518,15 +1756,15 @@
       </w:r>
       <w:proofErr w:type="spellEnd"/>
       <w:r>
-        <w:t>\daemon”</w:t>
-      </w:r>
-      <w:r>
-        <w:t xml:space="preserve"> where if all is fine you will see something like this:</w:t>
+        <w:t>\daemon” where if all is fine you will see something like this:</w:t>
       </w:r>
       <w:r>
         <w:br/>
       </w:r>
       <w:r>
+        <w:rPr>
+          <w:noProof/>
+        </w:rPr>
         <w:drawing>
           <wp:inline distT="0" distB="0" distL="0" distR="0" wp14:anchorId="0188065D" wp14:editId="0C0688EC">
             <wp:extent cx="4340224" cy="1654392"/>
@@ -1564,7 +1802,6 @@
         </w:drawing>
       </w:r>
     </w:p>
-    <w:p/>
     <w:sectPr>
       <w:pgSz w:w="12240" w:h="15840"/>
       <w:pgMar w:top="1440" w:right="1440" w:bottom="1440" w:left="1440" w:header="720" w:footer="720" w:gutter="0"/>

</xml_diff>